<commit_message>
added custom word template for quarto
</commit_message>
<xml_diff>
--- a/homework/HA 2_1/jeff/HA 2_1.docx
+++ b/homework/HA 2_1/jeff/HA 2_1.docx
@@ -57,7 +57,7 @@
         <w:t xml:space="preserve"> </w:t>
       </w:r>
       <w:r>
-        <w:t xml:space="preserve">1:</w:t>
+        <w:t xml:space="preserve">3:</w:t>
       </w:r>
       <w:r>
         <w:t xml:space="preserve"> </w:t>
@@ -416,7 +416,7 @@
       <w:r>
         <w:drawing>
           <wp:inline>
-            <wp:extent cx="5334000" cy="3200400"/>
+            <wp:extent cx="5943600" cy="3566160"/>
             <wp:effectExtent b="0" l="0" r="0" t="0"/>
             <wp:docPr descr="" title="" id="21" name="Picture"/>
             <a:graphic>
@@ -437,7 +437,7 @@
                   <pic:spPr bwMode="auto">
                     <a:xfrm>
                       <a:off x="0" y="0"/>
-                      <a:ext cx="5334000" cy="3200400"/>
+                      <a:ext cx="5943600" cy="3566160"/>
                     </a:xfrm>
                     <a:prstGeom prst="rect">
                       <a:avLst/>
@@ -602,7 +602,7 @@
       <w:r>
         <w:drawing>
           <wp:inline>
-            <wp:extent cx="5334000" cy="3200400"/>
+            <wp:extent cx="5943600" cy="3566160"/>
             <wp:effectExtent b="0" l="0" r="0" t="0"/>
             <wp:docPr descr="" title="" id="24" name="Picture"/>
             <a:graphic>
@@ -623,7 +623,7 @@
                   <pic:spPr bwMode="auto">
                     <a:xfrm>
                       <a:off x="0" y="0"/>
-                      <a:ext cx="5334000" cy="3200400"/>
+                      <a:ext cx="5943600" cy="3566160"/>
                     </a:xfrm>
                     <a:prstGeom prst="rect">
                       <a:avLst/>
@@ -783,7 +783,7 @@
       <w:r>
         <w:drawing>
           <wp:inline>
-            <wp:extent cx="5334000" cy="3200400"/>
+            <wp:extent cx="5943600" cy="3566160"/>
             <wp:effectExtent b="0" l="0" r="0" t="0"/>
             <wp:docPr descr="" title="" id="27" name="Picture"/>
             <a:graphic>
@@ -804,7 +804,7 @@
                   <pic:spPr bwMode="auto">
                     <a:xfrm>
                       <a:off x="0" y="0"/>
-                      <a:ext cx="5334000" cy="3200400"/>
+                      <a:ext cx="5943600" cy="3566160"/>
                     </a:xfrm>
                     <a:prstGeom prst="rect">
                       <a:avLst/>
@@ -1041,7 +1041,11 @@
       </w:r>
     </w:p>
     <w:bookmarkEnd w:id="29"/>
-    <w:sectPr/>
+    <w:sectPr>
+      <w:pgSz w:h="15840" w:w="12240"/>
+      <w:pgMar w:bottom="1440" w:footer="720" w:gutter="0" w:header="720" w:left="1440" w:right="1440" w:top="1440"/>
+      <w:cols w:space="720"/>
+    </w:sectPr>
   </w:body>
 </w:document>
 </file>
@@ -1070,7 +1074,564 @@
 </file>
 
 <file path=word/numbering.xml><?xml version="1.0" encoding="utf-8"?>
-<w:numbering xmlns:w="http://schemas.openxmlformats.org/wordprocessingml/2006/main">
+<w:numbering xmlns:aink="http://schemas.microsoft.com/office/drawing/2016/ink" xmlns:am3d="http://schemas.microsoft.com/office/drawing/2017/model3d" xmlns:cx="http://schemas.microsoft.com/office/drawing/2014/chartex" xmlns:cx1="http://schemas.microsoft.com/office/drawing/2015/9/8/chartex" xmlns:cx2="http://schemas.microsoft.com/office/drawing/2015/10/21/chartex" xmlns:cx3="http://schemas.microsoft.com/office/drawing/2016/5/9/chartex" xmlns:cx4="http://schemas.microsoft.com/office/drawing/2016/5/10/chartex" xmlns:cx5="http://schemas.microsoft.com/office/drawing/2016/5/11/chartex" xmlns:cx6="http://schemas.microsoft.com/office/drawing/2016/5/12/chartex" xmlns:cx7="http://schemas.microsoft.com/office/drawing/2016/5/13/chartex" xmlns:cx8="http://schemas.microsoft.com/office/drawing/2016/5/14/chartex" xmlns:m="http://schemas.openxmlformats.org/officeDocument/2006/math" xmlns:mc="http://schemas.openxmlformats.org/markup-compatibility/2006" xmlns:o="urn:schemas-microsoft-com:office:office" xmlns:oel="http://schemas.microsoft.com/office/2019/extlst" xmlns:r="http://schemas.openxmlformats.org/officeDocument/2006/relationships" xmlns:v="urn:schemas-microsoft-com:vml" xmlns:w="http://schemas.openxmlformats.org/wordprocessingml/2006/main" xmlns:w10="urn:schemas-microsoft-com:office:word" xmlns:w14="http://schemas.microsoft.com/office/word/2010/wordml" xmlns:w15="http://schemas.microsoft.com/office/word/2012/wordml" xmlns:w16="http://schemas.microsoft.com/office/word/2018/wordml" xmlns:w16cex="http://schemas.microsoft.com/office/word/2018/wordml/cex" xmlns:w16cid="http://schemas.microsoft.com/office/word/2016/wordml/cid" xmlns:w16sdtdh="http://schemas.microsoft.com/office/word/2020/wordml/sdtdatahash" xmlns:w16se="http://schemas.microsoft.com/office/word/2015/wordml/symex" xmlns:wne="http://schemas.microsoft.com/office/word/2006/wordml" xmlns:wp="http://schemas.openxmlformats.org/drawingml/2006/wordprocessingDrawing" xmlns:wp14="http://schemas.microsoft.com/office/word/2010/wordprocessingDrawing" xmlns:wpc="http://schemas.microsoft.com/office/word/2010/wordprocessingCanvas" xmlns:wpg="http://schemas.microsoft.com/office/word/2010/wordprocessingGroup" xmlns:wpi="http://schemas.microsoft.com/office/word/2010/wordprocessingInk" xmlns:wps="http://schemas.microsoft.com/office/word/2010/wordprocessingShape" mc:Ignorable="w14 w15 w16se w16cid w16 w16cex w16sdtdh wp14">
+  <w:abstractNum w15:restartNumberingAfterBreak="0" w:abstractNumId="0">
+    <w:nsid w:val="FFFFFF7C"/>
+    <w:multiLevelType w:val="singleLevel"/>
+    <w:tmpl w:val="5F78D18E"/>
+    <w:lvl w:ilvl="0">
+      <w:start w:val="1"/>
+      <w:numFmt w:val="decimal"/>
+      <w:lvlText w:val="%1."/>
+      <w:lvlJc w:val="left"/>
+      <w:pPr>
+        <w:tabs>
+          <w:tab w:pos="1800" w:val="num"/>
+        </w:tabs>
+        <w:ind w:hanging="360" w:left="1800"/>
+      </w:pPr>
+    </w:lvl>
+  </w:abstractNum>
+  <w:abstractNum w15:restartNumberingAfterBreak="0" w:abstractNumId="1">
+    <w:nsid w:val="FFFFFF7D"/>
+    <w:multiLevelType w:val="singleLevel"/>
+    <w:tmpl w:val="ACEA1ED0"/>
+    <w:lvl w:ilvl="0">
+      <w:start w:val="1"/>
+      <w:numFmt w:val="decimal"/>
+      <w:lvlText w:val="%1."/>
+      <w:lvlJc w:val="left"/>
+      <w:pPr>
+        <w:tabs>
+          <w:tab w:pos="1440" w:val="num"/>
+        </w:tabs>
+        <w:ind w:hanging="360" w:left="1440"/>
+      </w:pPr>
+    </w:lvl>
+  </w:abstractNum>
+  <w:abstractNum w15:restartNumberingAfterBreak="0" w:abstractNumId="2">
+    <w:nsid w:val="FFFFFF7E"/>
+    <w:multiLevelType w:val="singleLevel"/>
+    <w:tmpl w:val="698EEDB6"/>
+    <w:lvl w:ilvl="0">
+      <w:start w:val="1"/>
+      <w:numFmt w:val="decimal"/>
+      <w:lvlText w:val="%1."/>
+      <w:lvlJc w:val="left"/>
+      <w:pPr>
+        <w:tabs>
+          <w:tab w:pos="1080" w:val="num"/>
+        </w:tabs>
+        <w:ind w:hanging="360" w:left="1080"/>
+      </w:pPr>
+    </w:lvl>
+  </w:abstractNum>
+  <w:abstractNum w15:restartNumberingAfterBreak="0" w:abstractNumId="3">
+    <w:nsid w:val="FFFFFF7F"/>
+    <w:multiLevelType w:val="singleLevel"/>
+    <w:tmpl w:val="73ECA50A"/>
+    <w:lvl w:ilvl="0">
+      <w:start w:val="1"/>
+      <w:numFmt w:val="decimal"/>
+      <w:lvlText w:val="%1."/>
+      <w:lvlJc w:val="left"/>
+      <w:pPr>
+        <w:tabs>
+          <w:tab w:pos="720" w:val="num"/>
+        </w:tabs>
+        <w:ind w:hanging="360" w:left="720"/>
+      </w:pPr>
+    </w:lvl>
+  </w:abstractNum>
+  <w:abstractNum w15:restartNumberingAfterBreak="0" w:abstractNumId="4">
+    <w:nsid w:val="FFFFFF80"/>
+    <w:multiLevelType w:val="singleLevel"/>
+    <w:tmpl w:val="DBA4A9C0"/>
+    <w:lvl w:ilvl="0">
+      <w:start w:val="1"/>
+      <w:numFmt w:val="bullet"/>
+      <w:lvlText w:val=""/>
+      <w:lvlJc w:val="left"/>
+      <w:pPr>
+        <w:tabs>
+          <w:tab w:pos="1800" w:val="num"/>
+        </w:tabs>
+        <w:ind w:hanging="360" w:left="1800"/>
+      </w:pPr>
+      <w:rPr>
+        <w:rFonts w:ascii="Symbol" w:hAnsi="Symbol" w:hint="default"/>
+      </w:rPr>
+    </w:lvl>
+  </w:abstractNum>
+  <w:abstractNum w15:restartNumberingAfterBreak="0" w:abstractNumId="5">
+    <w:nsid w:val="FFFFFF81"/>
+    <w:multiLevelType w:val="singleLevel"/>
+    <w:tmpl w:val="46CC6D96"/>
+    <w:lvl w:ilvl="0">
+      <w:start w:val="1"/>
+      <w:numFmt w:val="bullet"/>
+      <w:lvlText w:val=""/>
+      <w:lvlJc w:val="left"/>
+      <w:pPr>
+        <w:tabs>
+          <w:tab w:pos="1440" w:val="num"/>
+        </w:tabs>
+        <w:ind w:hanging="360" w:left="1440"/>
+      </w:pPr>
+      <w:rPr>
+        <w:rFonts w:ascii="Symbol" w:hAnsi="Symbol" w:hint="default"/>
+      </w:rPr>
+    </w:lvl>
+  </w:abstractNum>
+  <w:abstractNum w15:restartNumberingAfterBreak="0" w:abstractNumId="6">
+    <w:nsid w:val="FFFFFF82"/>
+    <w:multiLevelType w:val="singleLevel"/>
+    <w:tmpl w:val="E7926586"/>
+    <w:lvl w:ilvl="0">
+      <w:start w:val="1"/>
+      <w:numFmt w:val="bullet"/>
+      <w:lvlText w:val=""/>
+      <w:lvlJc w:val="left"/>
+      <w:pPr>
+        <w:tabs>
+          <w:tab w:pos="1080" w:val="num"/>
+        </w:tabs>
+        <w:ind w:hanging="360" w:left="1080"/>
+      </w:pPr>
+      <w:rPr>
+        <w:rFonts w:ascii="Symbol" w:hAnsi="Symbol" w:hint="default"/>
+      </w:rPr>
+    </w:lvl>
+  </w:abstractNum>
+  <w:abstractNum w15:restartNumberingAfterBreak="0" w:abstractNumId="7">
+    <w:nsid w:val="FFFFFF83"/>
+    <w:multiLevelType w:val="singleLevel"/>
+    <w:tmpl w:val="CA628D1C"/>
+    <w:lvl w:ilvl="0">
+      <w:start w:val="1"/>
+      <w:numFmt w:val="bullet"/>
+      <w:lvlText w:val=""/>
+      <w:lvlJc w:val="left"/>
+      <w:pPr>
+        <w:tabs>
+          <w:tab w:pos="720" w:val="num"/>
+        </w:tabs>
+        <w:ind w:hanging="360" w:left="720"/>
+      </w:pPr>
+      <w:rPr>
+        <w:rFonts w:ascii="Symbol" w:hAnsi="Symbol" w:hint="default"/>
+      </w:rPr>
+    </w:lvl>
+  </w:abstractNum>
+  <w:abstractNum w15:restartNumberingAfterBreak="0" w:abstractNumId="8">
+    <w:nsid w:val="FFFFFF88"/>
+    <w:multiLevelType w:val="singleLevel"/>
+    <w:tmpl w:val="5726C796"/>
+    <w:lvl w:ilvl="0">
+      <w:start w:val="1"/>
+      <w:numFmt w:val="decimal"/>
+      <w:lvlText w:val="%1."/>
+      <w:lvlJc w:val="left"/>
+      <w:pPr>
+        <w:tabs>
+          <w:tab w:pos="360" w:val="num"/>
+        </w:tabs>
+        <w:ind w:hanging="360" w:left="360"/>
+      </w:pPr>
+    </w:lvl>
+  </w:abstractNum>
+  <w:abstractNum w15:restartNumberingAfterBreak="0" w:abstractNumId="9">
+    <w:nsid w:val="FFFFFF89"/>
+    <w:multiLevelType w:val="singleLevel"/>
+    <w:tmpl w:val="EDFC87E4"/>
+    <w:lvl w:ilvl="0">
+      <w:start w:val="1"/>
+      <w:numFmt w:val="bullet"/>
+      <w:lvlText w:val=""/>
+      <w:lvlJc w:val="left"/>
+      <w:pPr>
+        <w:tabs>
+          <w:tab w:pos="360" w:val="num"/>
+        </w:tabs>
+        <w:ind w:hanging="360" w:left="360"/>
+      </w:pPr>
+      <w:rPr>
+        <w:rFonts w:ascii="Symbol" w:hAnsi="Symbol" w:hint="default"/>
+      </w:rPr>
+    </w:lvl>
+  </w:abstractNum>
+  <w:abstractNum w15:restartNumberingAfterBreak="0" w:abstractNumId="10">
+    <w:nsid w:val="170CD2DE"/>
+    <w:multiLevelType w:val="multilevel"/>
+    <w:tmpl w:val="263E7250"/>
+    <w:lvl w:ilvl="0">
+      <w:numFmt w:val="bullet"/>
+      <w:lvlText w:val=" "/>
+      <w:lvlJc w:val="left"/>
+      <w:pPr>
+        <w:tabs>
+          <w:tab w:pos="0" w:val="num"/>
+        </w:tabs>
+        <w:ind w:hanging="480" w:left="480"/>
+      </w:pPr>
+    </w:lvl>
+    <w:lvl w:ilvl="1">
+      <w:numFmt w:val="bullet"/>
+      <w:lvlText w:val=" "/>
+      <w:lvlJc w:val="left"/>
+      <w:pPr>
+        <w:tabs>
+          <w:tab w:pos="720" w:val="num"/>
+        </w:tabs>
+        <w:ind w:hanging="480" w:left="1200"/>
+      </w:pPr>
+    </w:lvl>
+    <w:lvl w:ilvl="2">
+      <w:numFmt w:val="bullet"/>
+      <w:lvlText w:val=" "/>
+      <w:lvlJc w:val="left"/>
+      <w:pPr>
+        <w:tabs>
+          <w:tab w:pos="1440" w:val="num"/>
+        </w:tabs>
+        <w:ind w:hanging="480" w:left="1920"/>
+      </w:pPr>
+    </w:lvl>
+    <w:lvl w:ilvl="3">
+      <w:numFmt w:val="bullet"/>
+      <w:lvlText w:val=" "/>
+      <w:lvlJc w:val="left"/>
+      <w:pPr>
+        <w:tabs>
+          <w:tab w:pos="2160" w:val="num"/>
+        </w:tabs>
+        <w:ind w:hanging="480" w:left="2640"/>
+      </w:pPr>
+    </w:lvl>
+    <w:lvl w:ilvl="4">
+      <w:numFmt w:val="bullet"/>
+      <w:lvlText w:val=" "/>
+      <w:lvlJc w:val="left"/>
+      <w:pPr>
+        <w:tabs>
+          <w:tab w:pos="2880" w:val="num"/>
+        </w:tabs>
+        <w:ind w:hanging="480" w:left="3360"/>
+      </w:pPr>
+    </w:lvl>
+    <w:lvl w:ilvl="5">
+      <w:numFmt w:val="bullet"/>
+      <w:lvlText w:val=" "/>
+      <w:lvlJc w:val="left"/>
+      <w:pPr>
+        <w:tabs>
+          <w:tab w:pos="3600" w:val="num"/>
+        </w:tabs>
+        <w:ind w:hanging="480" w:left="4080"/>
+      </w:pPr>
+    </w:lvl>
+    <w:lvl w:ilvl="6">
+      <w:numFmt w:val="bullet"/>
+      <w:lvlText w:val=" "/>
+      <w:lvlJc w:val="left"/>
+      <w:pPr>
+        <w:tabs>
+          <w:tab w:pos="4320" w:val="num"/>
+        </w:tabs>
+        <w:ind w:hanging="480" w:left="4800"/>
+      </w:pPr>
+    </w:lvl>
+    <w:lvl w:ilvl="7">
+      <w:numFmt w:val="bullet"/>
+      <w:lvlText w:val=" "/>
+      <w:lvlJc w:val="left"/>
+      <w:pPr>
+        <w:tabs>
+          <w:tab w:pos="5040" w:val="num"/>
+        </w:tabs>
+        <w:ind w:hanging="480" w:left="5520"/>
+      </w:pPr>
+    </w:lvl>
+    <w:lvl w:ilvl="8">
+      <w:numFmt w:val="bullet"/>
+      <w:lvlText w:val=" "/>
+      <w:lvlJc w:val="left"/>
+      <w:pPr>
+        <w:tabs>
+          <w:tab w:pos="5760" w:val="num"/>
+        </w:tabs>
+        <w:ind w:hanging="480" w:left="6240"/>
+      </w:pPr>
+    </w:lvl>
+  </w:abstractNum>
+  <w:abstractNum w15:restartNumberingAfterBreak="0" w:abstractNumId="11">
+    <w:nsid w:val="54F039FA"/>
+    <w:multiLevelType w:val="multilevel"/>
+    <w:tmpl w:val="0409001D"/>
+    <w:lvl w:ilvl="0">
+      <w:start w:val="1"/>
+      <w:numFmt w:val="decimal"/>
+      <w:lvlText w:val="%1)"/>
+      <w:lvlJc w:val="left"/>
+      <w:pPr>
+        <w:ind w:hanging="360" w:left="360"/>
+      </w:pPr>
+    </w:lvl>
+    <w:lvl w:ilvl="1">
+      <w:start w:val="1"/>
+      <w:numFmt w:val="lowerLetter"/>
+      <w:lvlText w:val="%2)"/>
+      <w:lvlJc w:val="left"/>
+      <w:pPr>
+        <w:ind w:hanging="360" w:left="720"/>
+      </w:pPr>
+    </w:lvl>
+    <w:lvl w:ilvl="2">
+      <w:start w:val="1"/>
+      <w:numFmt w:val="lowerRoman"/>
+      <w:lvlText w:val="%3)"/>
+      <w:lvlJc w:val="left"/>
+      <w:pPr>
+        <w:ind w:hanging="360" w:left="1080"/>
+      </w:pPr>
+    </w:lvl>
+    <w:lvl w:ilvl="3">
+      <w:start w:val="1"/>
+      <w:numFmt w:val="decimal"/>
+      <w:lvlText w:val="(%4)"/>
+      <w:lvlJc w:val="left"/>
+      <w:pPr>
+        <w:ind w:hanging="360" w:left="1440"/>
+      </w:pPr>
+    </w:lvl>
+    <w:lvl w:ilvl="4">
+      <w:start w:val="1"/>
+      <w:numFmt w:val="lowerLetter"/>
+      <w:lvlText w:val="(%5)"/>
+      <w:lvlJc w:val="left"/>
+      <w:pPr>
+        <w:ind w:hanging="360" w:left="1800"/>
+      </w:pPr>
+    </w:lvl>
+    <w:lvl w:ilvl="5">
+      <w:start w:val="1"/>
+      <w:numFmt w:val="lowerRoman"/>
+      <w:lvlText w:val="(%6)"/>
+      <w:lvlJc w:val="left"/>
+      <w:pPr>
+        <w:ind w:hanging="360" w:left="2160"/>
+      </w:pPr>
+    </w:lvl>
+    <w:lvl w:ilvl="6">
+      <w:start w:val="1"/>
+      <w:numFmt w:val="decimal"/>
+      <w:lvlText w:val="%7."/>
+      <w:lvlJc w:val="left"/>
+      <w:pPr>
+        <w:ind w:hanging="360" w:left="2520"/>
+      </w:pPr>
+    </w:lvl>
+    <w:lvl w:ilvl="7">
+      <w:start w:val="1"/>
+      <w:numFmt w:val="lowerLetter"/>
+      <w:lvlText w:val="%8."/>
+      <w:lvlJc w:val="left"/>
+      <w:pPr>
+        <w:ind w:hanging="360" w:left="2880"/>
+      </w:pPr>
+    </w:lvl>
+    <w:lvl w:ilvl="8">
+      <w:start w:val="1"/>
+      <w:numFmt w:val="lowerRoman"/>
+      <w:lvlText w:val="%9."/>
+      <w:lvlJc w:val="left"/>
+      <w:pPr>
+        <w:ind w:hanging="360" w:left="3240"/>
+      </w:pPr>
+    </w:lvl>
+  </w:abstractNum>
+  <w:abstractNum w15:restartNumberingAfterBreak="0" w:abstractNumId="12">
+    <w:nsid w:val="68850088"/>
+    <w:multiLevelType w:val="multilevel"/>
+    <w:tmpl w:val="04090023"/>
+    <w:lvl w:ilvl="0">
+      <w:start w:val="1"/>
+      <w:numFmt w:val="upperRoman"/>
+      <w:pStyle w:val="Heading1"/>
+      <w:lvlText w:val="Article %1."/>
+      <w:lvlJc w:val="left"/>
+      <w:pPr>
+        <w:ind w:firstLine="0" w:left="0"/>
+      </w:pPr>
+    </w:lvl>
+    <w:lvl w:ilvl="1">
+      <w:start w:val="1"/>
+      <w:numFmt w:val="decimalZero"/>
+      <w:pStyle w:val="Heading2"/>
+      <w:isLgl/>
+      <w:lvlText w:val="Section %1.%2"/>
+      <w:lvlJc w:val="left"/>
+      <w:pPr>
+        <w:ind w:firstLine="0" w:left="0"/>
+      </w:pPr>
+    </w:lvl>
+    <w:lvl w:ilvl="2">
+      <w:start w:val="1"/>
+      <w:numFmt w:val="lowerLetter"/>
+      <w:pStyle w:val="Heading3"/>
+      <w:lvlText w:val="(%3)"/>
+      <w:lvlJc w:val="left"/>
+      <w:pPr>
+        <w:ind w:hanging="432" w:left="720"/>
+      </w:pPr>
+    </w:lvl>
+    <w:lvl w:ilvl="3">
+      <w:start w:val="1"/>
+      <w:numFmt w:val="lowerRoman"/>
+      <w:pStyle w:val="Heading4"/>
+      <w:lvlText w:val="(%4)"/>
+      <w:lvlJc w:val="right"/>
+      <w:pPr>
+        <w:ind w:hanging="144" w:left="864"/>
+      </w:pPr>
+    </w:lvl>
+    <w:lvl w:ilvl="4">
+      <w:start w:val="1"/>
+      <w:numFmt w:val="decimal"/>
+      <w:pStyle w:val="Heading5"/>
+      <w:lvlText w:val="%5)"/>
+      <w:lvlJc w:val="left"/>
+      <w:pPr>
+        <w:ind w:hanging="432" w:left="1008"/>
+      </w:pPr>
+    </w:lvl>
+    <w:lvl w:ilvl="5">
+      <w:start w:val="1"/>
+      <w:numFmt w:val="lowerLetter"/>
+      <w:pStyle w:val="Heading6"/>
+      <w:lvlText w:val="%6)"/>
+      <w:lvlJc w:val="left"/>
+      <w:pPr>
+        <w:ind w:hanging="432" w:left="1152"/>
+      </w:pPr>
+    </w:lvl>
+    <w:lvl w:ilvl="6">
+      <w:start w:val="1"/>
+      <w:numFmt w:val="lowerRoman"/>
+      <w:pStyle w:val="Heading7"/>
+      <w:lvlText w:val="%7)"/>
+      <w:lvlJc w:val="right"/>
+      <w:pPr>
+        <w:ind w:hanging="288" w:left="1296"/>
+      </w:pPr>
+    </w:lvl>
+    <w:lvl w:ilvl="7">
+      <w:start w:val="1"/>
+      <w:numFmt w:val="lowerLetter"/>
+      <w:pStyle w:val="Heading8"/>
+      <w:lvlText w:val="%8."/>
+      <w:lvlJc w:val="left"/>
+      <w:pPr>
+        <w:ind w:hanging="432" w:left="1440"/>
+      </w:pPr>
+    </w:lvl>
+    <w:lvl w:ilvl="8">
+      <w:start w:val="1"/>
+      <w:numFmt w:val="lowerRoman"/>
+      <w:pStyle w:val="Heading9"/>
+      <w:lvlText w:val="%9."/>
+      <w:lvlJc w:val="right"/>
+      <w:pPr>
+        <w:ind w:hanging="144" w:left="1584"/>
+      </w:pPr>
+    </w:lvl>
+  </w:abstractNum>
+  <w:abstractNum w15:restartNumberingAfterBreak="0" w:abstractNumId="13">
+    <w:nsid w:val="75DA0A21"/>
+    <w:multiLevelType w:val="multilevel"/>
+    <w:tmpl w:val="0409001F"/>
+    <w:lvl w:ilvl="0">
+      <w:start w:val="1"/>
+      <w:numFmt w:val="decimal"/>
+      <w:lvlText w:val="%1."/>
+      <w:lvlJc w:val="left"/>
+      <w:pPr>
+        <w:ind w:hanging="360" w:left="360"/>
+      </w:pPr>
+    </w:lvl>
+    <w:lvl w:ilvl="1">
+      <w:start w:val="1"/>
+      <w:numFmt w:val="decimal"/>
+      <w:lvlText w:val="%1.%2."/>
+      <w:lvlJc w:val="left"/>
+      <w:pPr>
+        <w:ind w:hanging="432" w:left="792"/>
+      </w:pPr>
+    </w:lvl>
+    <w:lvl w:ilvl="2">
+      <w:start w:val="1"/>
+      <w:numFmt w:val="decimal"/>
+      <w:lvlText w:val="%1.%2.%3."/>
+      <w:lvlJc w:val="left"/>
+      <w:pPr>
+        <w:ind w:hanging="504" w:left="1224"/>
+      </w:pPr>
+    </w:lvl>
+    <w:lvl w:ilvl="3">
+      <w:start w:val="1"/>
+      <w:numFmt w:val="decimal"/>
+      <w:lvlText w:val="%1.%2.%3.%4."/>
+      <w:lvlJc w:val="left"/>
+      <w:pPr>
+        <w:ind w:hanging="648" w:left="1728"/>
+      </w:pPr>
+    </w:lvl>
+    <w:lvl w:ilvl="4">
+      <w:start w:val="1"/>
+      <w:numFmt w:val="decimal"/>
+      <w:lvlText w:val="%1.%2.%3.%4.%5."/>
+      <w:lvlJc w:val="left"/>
+      <w:pPr>
+        <w:ind w:hanging="792" w:left="2232"/>
+      </w:pPr>
+    </w:lvl>
+    <w:lvl w:ilvl="5">
+      <w:start w:val="1"/>
+      <w:numFmt w:val="decimal"/>
+      <w:lvlText w:val="%1.%2.%3.%4.%5.%6."/>
+      <w:lvlJc w:val="left"/>
+      <w:pPr>
+        <w:ind w:hanging="936" w:left="2736"/>
+      </w:pPr>
+    </w:lvl>
+    <w:lvl w:ilvl="6">
+      <w:start w:val="1"/>
+      <w:numFmt w:val="decimal"/>
+      <w:lvlText w:val="%1.%2.%3.%4.%5.%6.%7."/>
+      <w:lvlJc w:val="left"/>
+      <w:pPr>
+        <w:ind w:hanging="1080" w:left="3240"/>
+      </w:pPr>
+    </w:lvl>
+    <w:lvl w:ilvl="7">
+      <w:start w:val="1"/>
+      <w:numFmt w:val="decimal"/>
+      <w:lvlText w:val="%1.%2.%3.%4.%5.%6.%7.%8."/>
+      <w:lvlJc w:val="left"/>
+      <w:pPr>
+        <w:ind w:hanging="1224" w:left="3744"/>
+      </w:pPr>
+    </w:lvl>
+    <w:lvl w:ilvl="8">
+      <w:start w:val="1"/>
+      <w:numFmt w:val="decimal"/>
+      <w:lvlText w:val="%1.%2.%3.%4.%5.%6.%7.%8.%9."/>
+      <w:lvlJc w:val="left"/>
+      <w:pPr>
+        <w:ind w:hanging="1440" w:left="4320"/>
+      </w:pPr>
+    </w:lvl>
+  </w:abstractNum>
   <w:abstractNum w:abstractNumId="990">
     <w:nsid w:val="A990"/>
     <w:multiLevelType w:val="multilevel"/>
@@ -1393,6 +1954,48 @@
       </w:pPr>
     </w:lvl>
   </w:abstractNum>
+  <w:num w16cid:durableId="1144350520" w:numId="1">
+    <w:abstractNumId w:val="10"/>
+  </w:num>
+  <w:num w16cid:durableId="1551959544" w:numId="2">
+    <w:abstractNumId w:val="13"/>
+  </w:num>
+  <w:num w16cid:durableId="2074766047" w:numId="3">
+    <w:abstractNumId w:val="11"/>
+  </w:num>
+  <w:num w16cid:durableId="1302422199" w:numId="4">
+    <w:abstractNumId w:val="12"/>
+  </w:num>
+  <w:num w16cid:durableId="90904776" w:numId="5">
+    <w:abstractNumId w:val="9"/>
+  </w:num>
+  <w:num w16cid:durableId="1451588221" w:numId="6">
+    <w:abstractNumId w:val="7"/>
+  </w:num>
+  <w:num w16cid:durableId="1160342681" w:numId="7">
+    <w:abstractNumId w:val="6"/>
+  </w:num>
+  <w:num w16cid:durableId="1974018220" w:numId="8">
+    <w:abstractNumId w:val="5"/>
+  </w:num>
+  <w:num w16cid:durableId="449132313" w:numId="9">
+    <w:abstractNumId w:val="4"/>
+  </w:num>
+  <w:num w16cid:durableId="1777020337" w:numId="10">
+    <w:abstractNumId w:val="8"/>
+  </w:num>
+  <w:num w16cid:durableId="719746443" w:numId="11">
+    <w:abstractNumId w:val="3"/>
+  </w:num>
+  <w:num w16cid:durableId="1112287232" w:numId="12">
+    <w:abstractNumId w:val="2"/>
+  </w:num>
+  <w:num w16cid:durableId="1240672614" w:numId="13">
+    <w:abstractNumId w:val="1"/>
+  </w:num>
+  <w:num w16cid:durableId="274337893" w:numId="14">
+    <w:abstractNumId w:val="0"/>
+  </w:num>
   <w:num w:numId="1000">
     <w:abstractNumId w:val="990"/>
   </w:num>
@@ -1469,7 +2072,7 @@
 </file>
 
 <file path=word/styles.xml><?xml version="1.0" encoding="utf-8"?>
-<w:styles xmlns:r="http://schemas.openxmlformats.org/officeDocument/2006/relationships" xmlns:w="http://schemas.openxmlformats.org/wordprocessingml/2006/main">
+<w:styles xmlns:mc="http://schemas.openxmlformats.org/markup-compatibility/2006" xmlns:r="http://schemas.openxmlformats.org/officeDocument/2006/relationships" xmlns:w="http://schemas.openxmlformats.org/wordprocessingml/2006/main" xmlns:w14="http://schemas.microsoft.com/office/word/2010/wordml" xmlns:w15="http://schemas.microsoft.com/office/word/2012/wordml" xmlns:w16="http://schemas.microsoft.com/office/word/2018/wordml" xmlns:w16cex="http://schemas.microsoft.com/office/word/2018/wordml/cex" xmlns:w16cid="http://schemas.microsoft.com/office/word/2016/wordml/cid" xmlns:w16sdtdh="http://schemas.microsoft.com/office/word/2020/wordml/sdtdatahash" xmlns:w16se="http://schemas.microsoft.com/office/word/2015/wordml/symex" mc:Ignorable="w14 w15 w16se w16cid w16 w16cex w16sdtdh">
   <w:docDefaults>
     <w:rPrDefault>
       <w:rPr>
@@ -1485,19 +2088,498 @@
       </w:pPr>
     </w:pPrDefault>
   </w:docDefaults>
-  <w:latentStyles w:count="276" w:defLockedState="0" w:defQFormat="0" w:defSemiHidden="0" w:defUIPriority="0" w:defUnhideWhenUsed="0"/>
+  <w:latentStyles w:count="376" w:defLockedState="0" w:defQFormat="0" w:defSemiHidden="0" w:defUIPriority="0" w:defUnhideWhenUsed="0">
+    <w:lsdException w:name="Normal Table" w:semiHidden="1" w:unhideWhenUsed="1"/>
+    <w:lsdException w:name="Table Simple 1" w:semiHidden="1" w:unhideWhenUsed="1"/>
+    <w:lsdException w:name="Table Simple 2" w:semiHidden="1" w:unhideWhenUsed="1"/>
+    <w:lsdException w:name="Table Simple 3" w:semiHidden="1" w:unhideWhenUsed="1"/>
+    <w:lsdException w:name="Table Classic 1" w:semiHidden="1" w:unhideWhenUsed="1"/>
+    <w:lsdException w:name="Table Classic 2" w:semiHidden="1" w:unhideWhenUsed="1"/>
+    <w:lsdException w:name="Table Classic 3" w:semiHidden="1" w:unhideWhenUsed="1"/>
+    <w:lsdException w:name="Table Classic 4" w:semiHidden="1" w:unhideWhenUsed="1"/>
+    <w:lsdException w:name="Table Colorful 1" w:semiHidden="1" w:unhideWhenUsed="1"/>
+    <w:lsdException w:name="Table Colorful 2" w:semiHidden="1" w:unhideWhenUsed="1"/>
+    <w:lsdException w:name="Table Colorful 3" w:semiHidden="1" w:unhideWhenUsed="1"/>
+    <w:lsdException w:name="Table Columns 1" w:semiHidden="1" w:unhideWhenUsed="1"/>
+    <w:lsdException w:name="Table Columns 2" w:semiHidden="1" w:unhideWhenUsed="1"/>
+    <w:lsdException w:name="Table Columns 3" w:semiHidden="1" w:unhideWhenUsed="1"/>
+    <w:lsdException w:name="Table Columns 4" w:semiHidden="1" w:unhideWhenUsed="1"/>
+    <w:lsdException w:name="Table Columns 5" w:semiHidden="1" w:unhideWhenUsed="1"/>
+    <w:lsdException w:name="Table Grid 1" w:semiHidden="1" w:unhideWhenUsed="1"/>
+    <w:lsdException w:name="Table Grid 2" w:semiHidden="1" w:unhideWhenUsed="1"/>
+    <w:lsdException w:name="Table Grid 3" w:semiHidden="1" w:unhideWhenUsed="1"/>
+    <w:lsdException w:name="Table Grid 4" w:semiHidden="1" w:unhideWhenUsed="1"/>
+    <w:lsdException w:name="Table Grid 5" w:semiHidden="1" w:unhideWhenUsed="1"/>
+    <w:lsdException w:name="Table Grid 6" w:semiHidden="1" w:unhideWhenUsed="1"/>
+    <w:lsdException w:name="Table Grid 7" w:semiHidden="1" w:unhideWhenUsed="1"/>
+    <w:lsdException w:name="Table Grid 8" w:semiHidden="1" w:unhideWhenUsed="1"/>
+    <w:lsdException w:name="Table List 1" w:semiHidden="1" w:unhideWhenUsed="1"/>
+    <w:lsdException w:name="Table List 2" w:semiHidden="1" w:unhideWhenUsed="1"/>
+    <w:lsdException w:name="Table List 3" w:semiHidden="1" w:unhideWhenUsed="1"/>
+    <w:lsdException w:name="Table List 4" w:semiHidden="1" w:unhideWhenUsed="1"/>
+    <w:lsdException w:name="Table List 5" w:semiHidden="1" w:unhideWhenUsed="1"/>
+    <w:lsdException w:name="Table List 6" w:semiHidden="1" w:unhideWhenUsed="1"/>
+    <w:lsdException w:name="Table List 7" w:semiHidden="1" w:unhideWhenUsed="1"/>
+    <w:lsdException w:name="Table List 8" w:semiHidden="1" w:unhideWhenUsed="1"/>
+    <w:lsdException w:name="Table 3D effects 1" w:semiHidden="1" w:unhideWhenUsed="1"/>
+    <w:lsdException w:name="Table 3D effects 2" w:semiHidden="1" w:unhideWhenUsed="1"/>
+    <w:lsdException w:name="Table 3D effects 3" w:semiHidden="1" w:unhideWhenUsed="1"/>
+    <w:lsdException w:name="Table Contemporary" w:semiHidden="1" w:unhideWhenUsed="1"/>
+    <w:lsdException w:name="Table Elegant" w:semiHidden="1" w:unhideWhenUsed="1"/>
+    <w:lsdException w:name="Table Professional" w:semiHidden="1" w:unhideWhenUsed="1"/>
+    <w:lsdException w:name="Table Subtle 1" w:semiHidden="1" w:unhideWhenUsed="1"/>
+    <w:lsdException w:name="Table Subtle 2" w:semiHidden="1" w:unhideWhenUsed="1"/>
+    <w:lsdException w:name="Table Web 1" w:semiHidden="1" w:unhideWhenUsed="1"/>
+    <w:lsdException w:name="Table Web 2" w:semiHidden="1" w:unhideWhenUsed="1"/>
+    <w:lsdException w:name="Table Web 3" w:semiHidden="1" w:unhideWhenUsed="1"/>
+    <w:lsdException w:name="Table Theme" w:semiHidden="1" w:unhideWhenUsed="1"/>
+    <w:lsdException w:name="Light Shading"/>
+    <w:lsdException w:name="Light List"/>
+    <w:lsdException w:name="Light Grid"/>
+    <w:lsdException w:name="Medium Shading 1"/>
+    <w:lsdException w:name="Medium Shading 2"/>
+    <w:lsdException w:name="Medium List 1"/>
+    <w:lsdException w:name="Medium List 2"/>
+    <w:lsdException w:name="Medium Grid 1"/>
+    <w:lsdException w:name="Medium Grid 2"/>
+    <w:lsdException w:name="Medium Grid 3"/>
+    <w:lsdException w:name="Dark List"/>
+    <w:lsdException w:name="Colorful Shading"/>
+    <w:lsdException w:name="Colorful List"/>
+    <w:lsdException w:name="Colorful Grid"/>
+    <w:lsdException w:name="Light Shading Accent 1"/>
+    <w:lsdException w:name="Light List Accent 1"/>
+    <w:lsdException w:name="Light Grid Accent 1"/>
+    <w:lsdException w:name="Medium Shading 1 Accent 1"/>
+    <w:lsdException w:name="Medium Shading 2 Accent 1"/>
+    <w:lsdException w:name="Medium List 1 Accent 1"/>
+    <w:lsdException w:name="Medium List 2 Accent 1"/>
+    <w:lsdException w:name="Medium Grid 1 Accent 1"/>
+    <w:lsdException w:name="Medium Grid 2 Accent 1"/>
+    <w:lsdException w:name="Medium Grid 3 Accent 1"/>
+    <w:lsdException w:name="Dark List Accent 1"/>
+    <w:lsdException w:name="Colorful Shading Accent 1"/>
+    <w:lsdException w:name="Colorful List Accent 1"/>
+    <w:lsdException w:name="Colorful Grid Accent 1"/>
+    <w:lsdException w:name="Light Shading Accent 2"/>
+    <w:lsdException w:name="Light List Accent 2"/>
+    <w:lsdException w:name="Light Grid Accent 2"/>
+    <w:lsdException w:name="Medium Shading 1 Accent 2"/>
+    <w:lsdException w:name="Medium Shading 2 Accent 2"/>
+    <w:lsdException w:name="Medium List 1 Accent 2"/>
+    <w:lsdException w:name="Medium List 2 Accent 2"/>
+    <w:lsdException w:name="Medium Grid 1 Accent 2"/>
+    <w:lsdException w:name="Medium Grid 2 Accent 2"/>
+    <w:lsdException w:name="Medium Grid 3 Accent 2"/>
+    <w:lsdException w:name="Dark List Accent 2"/>
+    <w:lsdException w:name="Colorful Shading Accent 2"/>
+    <w:lsdException w:name="Colorful List Accent 2"/>
+    <w:lsdException w:name="Colorful Grid Accent 2"/>
+    <w:lsdException w:name="Light Shading Accent 3"/>
+    <w:lsdException w:name="Light List Accent 3"/>
+    <w:lsdException w:name="Light Grid Accent 3"/>
+    <w:lsdException w:name="Medium Shading 1 Accent 3"/>
+    <w:lsdException w:name="Medium Shading 2 Accent 3"/>
+    <w:lsdException w:name="Medium List 1 Accent 3"/>
+    <w:lsdException w:name="Medium List 2 Accent 3"/>
+    <w:lsdException w:name="Medium Grid 1 Accent 3"/>
+    <w:lsdException w:name="Medium Grid 2 Accent 3"/>
+    <w:lsdException w:name="Medium Grid 3 Accent 3"/>
+    <w:lsdException w:name="Dark List Accent 3"/>
+    <w:lsdException w:name="Colorful Shading Accent 3"/>
+    <w:lsdException w:name="Colorful List Accent 3"/>
+    <w:lsdException w:name="Colorful Grid Accent 3"/>
+    <w:lsdException w:name="Light Shading Accent 4"/>
+    <w:lsdException w:name="Light List Accent 4"/>
+    <w:lsdException w:name="Light Grid Accent 4"/>
+    <w:lsdException w:name="Medium Shading 1 Accent 4"/>
+    <w:lsdException w:name="Medium Shading 2 Accent 4"/>
+    <w:lsdException w:name="Medium List 1 Accent 4"/>
+    <w:lsdException w:name="Medium List 2 Accent 4"/>
+    <w:lsdException w:name="Medium Grid 1 Accent 4"/>
+    <w:lsdException w:name="Medium Grid 2 Accent 4"/>
+    <w:lsdException w:name="Medium Grid 3 Accent 4"/>
+    <w:lsdException w:name="Dark List Accent 4"/>
+    <w:lsdException w:name="Colorful Shading Accent 4"/>
+    <w:lsdException w:name="Colorful List Accent 4"/>
+    <w:lsdException w:name="Colorful Grid Accent 4"/>
+    <w:lsdException w:name="Light Shading Accent 5"/>
+    <w:lsdException w:name="Light List Accent 5"/>
+    <w:lsdException w:name="Light Grid Accent 5"/>
+    <w:lsdException w:name="Medium Shading 1 Accent 5"/>
+    <w:lsdException w:name="Medium Shading 2 Accent 5"/>
+    <w:lsdException w:name="Medium List 1 Accent 5"/>
+    <w:lsdException w:name="Medium List 2 Accent 5"/>
+    <w:lsdException w:name="Medium Grid 1 Accent 5"/>
+    <w:lsdException w:name="Medium Grid 2 Accent 5"/>
+    <w:lsdException w:name="Medium Grid 3 Accent 5"/>
+    <w:lsdException w:name="Dark List Accent 5"/>
+    <w:lsdException w:name="Colorful Shading Accent 5"/>
+    <w:lsdException w:name="Colorful List Accent 5"/>
+    <w:lsdException w:name="Colorful Grid Accent 5"/>
+    <w:lsdException w:name="Light Shading Accent 6"/>
+    <w:lsdException w:name="Light List Accent 6"/>
+    <w:lsdException w:name="Light Grid Accent 6"/>
+    <w:lsdException w:name="Medium Shading 1 Accent 6"/>
+    <w:lsdException w:name="Medium Shading 2 Accent 6"/>
+    <w:lsdException w:name="Medium List 1 Accent 6"/>
+    <w:lsdException w:name="Medium List 2 Accent 6"/>
+    <w:lsdException w:name="Medium Grid 1 Accent 6"/>
+    <w:lsdException w:name="Medium Grid 2 Accent 6"/>
+    <w:lsdException w:name="Medium Grid 3 Accent 6"/>
+    <w:lsdException w:name="Dark List Accent 6"/>
+    <w:lsdException w:name="Colorful Shading Accent 6"/>
+    <w:lsdException w:name="Colorful List Accent 6"/>
+    <w:lsdException w:name="Colorful Grid Accent 6"/>
+    <w:lsdException w:name="Grid Table 4" w:uiPriority="49"/>
+    <w:lsdException w:name="Grid Table 5 Dark" w:uiPriority="50"/>
+    <w:lsdException w:name="Grid Table 6 Colorful" w:uiPriority="51"/>
+    <w:lsdException w:name="Grid Table 7 Colorful" w:uiPriority="52"/>
+    <w:lsdException w:name="Grid Table 1 Light Accent 1" w:uiPriority="46"/>
+    <w:lsdException w:name="Grid Table 2 Accent 1" w:uiPriority="47"/>
+    <w:lsdException w:name="Grid Table 3 Accent 1" w:uiPriority="48"/>
+    <w:lsdException w:name="Grid Table 4 Accent 1" w:uiPriority="49"/>
+    <w:lsdException w:name="Grid Table 5 Dark Accent 1" w:uiPriority="50"/>
+    <w:lsdException w:name="Grid Table 6 Colorful Accent 1" w:uiPriority="51"/>
+    <w:lsdException w:name="Grid Table 7 Colorful Accent 1" w:uiPriority="52"/>
+    <w:lsdException w:name="Grid Table 1 Light Accent 2" w:uiPriority="46"/>
+    <w:lsdException w:name="Grid Table 2 Accent 2" w:uiPriority="47"/>
+    <w:lsdException w:name="Grid Table 3 Accent 2" w:uiPriority="48"/>
+    <w:lsdException w:name="Grid Table 4 Accent 2" w:uiPriority="49"/>
+    <w:lsdException w:name="Grid Table 5 Dark Accent 2" w:uiPriority="50"/>
+    <w:lsdException w:name="Grid Table 6 Colorful Accent 2" w:uiPriority="51"/>
+    <w:lsdException w:name="Grid Table 7 Colorful Accent 2" w:uiPriority="52"/>
+    <w:lsdException w:name="Grid Table 1 Light Accent 3" w:uiPriority="46"/>
+    <w:lsdException w:name="Grid Table 2 Accent 3" w:uiPriority="47"/>
+    <w:lsdException w:name="Grid Table 3 Accent 3" w:uiPriority="48"/>
+    <w:lsdException w:name="Grid Table 4 Accent 3" w:uiPriority="49"/>
+    <w:lsdException w:name="Grid Table 5 Dark Accent 3" w:uiPriority="50"/>
+    <w:lsdException w:name="Grid Table 6 Colorful Accent 3" w:uiPriority="51"/>
+    <w:lsdException w:name="Grid Table 7 Colorful Accent 3" w:uiPriority="52"/>
+    <w:lsdException w:name="Grid Table 1 Light Accent 4" w:uiPriority="46"/>
+    <w:lsdException w:name="Grid Table 2 Accent 4" w:uiPriority="47"/>
+    <w:lsdException w:name="Grid Table 3 Accent 4" w:uiPriority="48"/>
+    <w:lsdException w:name="Grid Table 4 Accent 4" w:uiPriority="49"/>
+    <w:lsdException w:name="Grid Table 5 Dark Accent 4" w:uiPriority="50"/>
+    <w:lsdException w:name="Grid Table 6 Colorful Accent 4" w:uiPriority="51"/>
+    <w:lsdException w:name="Grid Table 7 Colorful Accent 4" w:uiPriority="52"/>
+    <w:lsdException w:name="Grid Table 1 Light Accent 5" w:uiPriority="46"/>
+    <w:lsdException w:name="Grid Table 2 Accent 5" w:uiPriority="47"/>
+    <w:lsdException w:name="Grid Table 3 Accent 5" w:uiPriority="48"/>
+    <w:lsdException w:name="Grid Table 4 Accent 5" w:uiPriority="49"/>
+    <w:lsdException w:name="Grid Table 5 Dark Accent 5" w:uiPriority="50"/>
+    <w:lsdException w:name="Grid Table 6 Colorful Accent 5" w:uiPriority="51"/>
+    <w:lsdException w:name="Grid Table 7 Colorful Accent 5" w:uiPriority="52"/>
+    <w:lsdException w:name="Grid Table 1 Light Accent 6" w:uiPriority="46"/>
+    <w:lsdException w:name="Grid Table 2 Accent 6" w:uiPriority="47"/>
+    <w:lsdException w:name="Grid Table 3 Accent 6" w:uiPriority="48"/>
+    <w:lsdException w:name="Grid Table 4 Accent 6" w:uiPriority="49"/>
+    <w:lsdException w:name="Grid Table 5 Dark Accent 6" w:uiPriority="50"/>
+    <w:lsdException w:name="Grid Table 6 Colorful Accent 6" w:uiPriority="51"/>
+    <w:lsdException w:name="Grid Table 7 Colorful Accent 6" w:uiPriority="52"/>
+    <w:lsdException w:name="List Table 1 Light" w:uiPriority="46"/>
+    <w:lsdException w:name="List Table 2" w:uiPriority="47"/>
+    <w:lsdException w:name="List Table 3" w:uiPriority="48"/>
+    <w:lsdException w:name="List Table 4" w:uiPriority="49"/>
+    <w:lsdException w:name="List Table 5 Dark" w:uiPriority="50"/>
+    <w:lsdException w:name="List Table 6 Colorful" w:uiPriority="51"/>
+    <w:lsdException w:name="List Table 7 Colorful" w:uiPriority="52"/>
+    <w:lsdException w:name="List Table 1 Light Accent 1" w:uiPriority="46"/>
+    <w:lsdException w:name="List Table 2 Accent 1" w:uiPriority="47"/>
+    <w:lsdException w:name="List Table 3 Accent 1" w:uiPriority="48"/>
+    <w:lsdException w:name="List Table 4 Accent 1" w:uiPriority="49"/>
+    <w:lsdException w:name="List Table 5 Dark Accent 1" w:uiPriority="50"/>
+    <w:lsdException w:name="List Table 6 Colorful Accent 1" w:uiPriority="51"/>
+    <w:lsdException w:name="List Table 7 Colorful Accent 1" w:uiPriority="52"/>
+    <w:lsdException w:name="List Table 1 Light Accent 2" w:uiPriority="46"/>
+    <w:lsdException w:name="List Table 2 Accent 2" w:uiPriority="47"/>
+    <w:lsdException w:name="List Table 3 Accent 2" w:uiPriority="48"/>
+    <w:lsdException w:name="List Table 4 Accent 2" w:uiPriority="49"/>
+    <w:lsdException w:name="List Table 5 Dark Accent 2" w:uiPriority="50"/>
+    <w:lsdException w:name="List Table 6 Colorful Accent 2" w:uiPriority="51"/>
+    <w:lsdException w:name="List Table 7 Colorful Accent 2" w:uiPriority="52"/>
+    <w:lsdException w:name="List Table 1 Light Accent 3" w:uiPriority="46"/>
+    <w:lsdException w:name="List Table 2 Accent 3" w:uiPriority="47"/>
+    <w:lsdException w:name="List Table 3 Accent 3" w:uiPriority="48"/>
+    <w:lsdException w:name="List Table 4 Accent 3" w:uiPriority="49"/>
+    <w:lsdException w:name="List Table 5 Dark Accent 3" w:uiPriority="50"/>
+    <w:lsdException w:name="List Table 6 Colorful Accent 3" w:uiPriority="51"/>
+    <w:lsdException w:name="List Table 7 Colorful Accent 3" w:uiPriority="52"/>
+    <w:lsdException w:name="List Table 1 Light Accent 4" w:uiPriority="46"/>
+    <w:lsdException w:name="List Table 2 Accent 4" w:uiPriority="47"/>
+    <w:lsdException w:name="List Table 3 Accent 4" w:uiPriority="48"/>
+    <w:lsdException w:name="List Table 4 Accent 4" w:uiPriority="49"/>
+    <w:lsdException w:name="List Table 5 Dark Accent 4" w:uiPriority="50"/>
+    <w:lsdException w:name="List Table 6 Colorful Accent 4" w:uiPriority="51"/>
+    <w:lsdException w:name="List Table 7 Colorful Accent 4" w:uiPriority="52"/>
+    <w:lsdException w:name="List Table 1 Light Accent 5" w:uiPriority="46"/>
+    <w:lsdException w:name="List Table 2 Accent 5" w:uiPriority="47"/>
+    <w:lsdException w:name="List Table 3 Accent 5" w:uiPriority="48"/>
+    <w:lsdException w:name="List Table 4 Accent 5" w:uiPriority="49"/>
+    <w:lsdException w:name="List Table 5 Dark Accent 5" w:uiPriority="50"/>
+    <w:lsdException w:name="List Table 6 Colorful Accent 5" w:uiPriority="51"/>
+    <w:lsdException w:name="List Table 7 Colorful Accent 5" w:uiPriority="52"/>
+    <w:lsdException w:name="List Table 1 Light Accent 6" w:uiPriority="46"/>
+    <w:lsdException w:name="List Table 2 Accent 6" w:uiPriority="47"/>
+    <w:lsdException w:name="List Table 3 Accent 6" w:uiPriority="48"/>
+    <w:lsdException w:name="List Table 4 Accent 6" w:uiPriority="49"/>
+    <w:lsdException w:name="List Table 5 Dark Accent 6" w:uiPriority="50"/>
+    <w:lsdException w:name="List Table 6 Colorful Accent 6" w:uiPriority="51"/>
+    <w:lsdException w:name="List Table 7 Colorful Accent 6" w:uiPriority="52"/>
+    <w:lsdException w:name="Mention" w:semiHidden="1" w:uiPriority="99" w:unhideWhenUsed="1"/>
+    <w:lsdException w:name="Smart Hyperlink" w:semiHidden="1" w:uiPriority="99" w:unhideWhenUsed="1"/>
+    <w:lsdException w:name="Hashtag" w:semiHidden="1" w:uiPriority="99" w:unhideWhenUsed="1"/>
+    <w:lsdException w:name="Unresolved Mention" w:semiHidden="1" w:uiPriority="99" w:unhideWhenUsed="1"/>
+    <w:lsdException w:name="Smart Link" w:semiHidden="1" w:uiPriority="99" w:unhideWhenUsed="1"/>
+  </w:latentStyles>
   <w:style w:default="1" w:styleId="Normal" w:type="paragraph">
     <w:name w:val="Normal"/>
     <w:qFormat/>
+  </w:style>
+  <w:style w:styleId="Heading1" w:type="paragraph">
+    <w:name w:val="heading 1"/>
+    <w:basedOn w:val="Normal"/>
+    <w:next w:val="BodyText"/>
+    <w:uiPriority w:val="9"/>
+    <w:qFormat/>
+    <w:pPr>
+      <w:keepNext/>
+      <w:keepLines/>
+      <w:numPr>
+        <w:numId w:val="4"/>
+      </w:numPr>
+      <w:spacing w:after="0" w:before="480"/>
+      <w:outlineLvl w:val="0"/>
+    </w:pPr>
+    <w:rPr>
+      <w:rFonts w:asciiTheme="majorHAnsi" w:cstheme="majorBidi" w:eastAsiaTheme="majorEastAsia" w:hAnsiTheme="majorHAnsi"/>
+      <w:b/>
+      <w:bCs/>
+      <w:color w:themeColor="accent1" w:val="4F81BD"/>
+      <w:sz w:val="32"/>
+      <w:szCs w:val="32"/>
+    </w:rPr>
+  </w:style>
+  <w:style w:styleId="Heading2" w:type="paragraph">
+    <w:name w:val="heading 2"/>
+    <w:basedOn w:val="Normal"/>
+    <w:next w:val="BodyText"/>
+    <w:uiPriority w:val="9"/>
+    <w:unhideWhenUsed/>
+    <w:qFormat/>
+    <w:pPr>
+      <w:keepNext/>
+      <w:keepLines/>
+      <w:numPr>
+        <w:ilvl w:val="1"/>
+        <w:numId w:val="4"/>
+      </w:numPr>
+      <w:spacing w:after="0" w:before="200"/>
+      <w:outlineLvl w:val="1"/>
+    </w:pPr>
+    <w:rPr>
+      <w:rFonts w:asciiTheme="majorHAnsi" w:cstheme="majorBidi" w:eastAsiaTheme="majorEastAsia" w:hAnsiTheme="majorHAnsi"/>
+      <w:b/>
+      <w:bCs/>
+      <w:color w:themeColor="accent1" w:val="4F81BD"/>
+      <w:sz w:val="28"/>
+      <w:szCs w:val="28"/>
+    </w:rPr>
+  </w:style>
+  <w:style w:styleId="Heading3" w:type="paragraph">
+    <w:name w:val="heading 3"/>
+    <w:basedOn w:val="Normal"/>
+    <w:next w:val="BodyText"/>
+    <w:uiPriority w:val="9"/>
+    <w:unhideWhenUsed/>
+    <w:qFormat/>
+    <w:pPr>
+      <w:keepNext/>
+      <w:keepLines/>
+      <w:numPr>
+        <w:ilvl w:val="2"/>
+        <w:numId w:val="4"/>
+      </w:numPr>
+      <w:spacing w:after="0" w:before="200"/>
+      <w:outlineLvl w:val="2"/>
+    </w:pPr>
+    <w:rPr>
+      <w:rFonts w:asciiTheme="majorHAnsi" w:cstheme="majorBidi" w:eastAsiaTheme="majorEastAsia" w:hAnsiTheme="majorHAnsi"/>
+      <w:b/>
+      <w:bCs/>
+      <w:color w:themeColor="accent1" w:val="4F81BD"/>
+    </w:rPr>
+  </w:style>
+  <w:style w:styleId="Heading4" w:type="paragraph">
+    <w:name w:val="heading 4"/>
+    <w:basedOn w:val="Normal"/>
+    <w:next w:val="BodyText"/>
+    <w:uiPriority w:val="9"/>
+    <w:unhideWhenUsed/>
+    <w:qFormat/>
+    <w:pPr>
+      <w:keepNext/>
+      <w:keepLines/>
+      <w:numPr>
+        <w:ilvl w:val="3"/>
+        <w:numId w:val="4"/>
+      </w:numPr>
+      <w:spacing w:after="0" w:before="200"/>
+      <w:outlineLvl w:val="3"/>
+    </w:pPr>
+    <w:rPr>
+      <w:rFonts w:asciiTheme="majorHAnsi" w:cstheme="majorBidi" w:eastAsiaTheme="majorEastAsia" w:hAnsiTheme="majorHAnsi"/>
+      <w:bCs/>
+      <w:i/>
+      <w:color w:themeColor="accent1" w:val="4F81BD"/>
+    </w:rPr>
+  </w:style>
+  <w:style w:styleId="Heading5" w:type="paragraph">
+    <w:name w:val="heading 5"/>
+    <w:basedOn w:val="Normal"/>
+    <w:next w:val="BodyText"/>
+    <w:uiPriority w:val="9"/>
+    <w:unhideWhenUsed/>
+    <w:qFormat/>
+    <w:pPr>
+      <w:keepNext/>
+      <w:keepLines/>
+      <w:numPr>
+        <w:ilvl w:val="4"/>
+        <w:numId w:val="4"/>
+      </w:numPr>
+      <w:spacing w:after="0" w:before="200"/>
+      <w:outlineLvl w:val="4"/>
+    </w:pPr>
+    <w:rPr>
+      <w:rFonts w:asciiTheme="majorHAnsi" w:cstheme="majorBidi" w:eastAsiaTheme="majorEastAsia" w:hAnsiTheme="majorHAnsi"/>
+      <w:iCs/>
+      <w:color w:themeColor="accent1" w:val="4F81BD"/>
+    </w:rPr>
+  </w:style>
+  <w:style w:styleId="Heading6" w:type="paragraph">
+    <w:name w:val="heading 6"/>
+    <w:basedOn w:val="Normal"/>
+    <w:next w:val="BodyText"/>
+    <w:uiPriority w:val="9"/>
+    <w:unhideWhenUsed/>
+    <w:qFormat/>
+    <w:pPr>
+      <w:keepNext/>
+      <w:keepLines/>
+      <w:numPr>
+        <w:ilvl w:val="5"/>
+        <w:numId w:val="4"/>
+      </w:numPr>
+      <w:spacing w:after="0" w:before="200"/>
+      <w:outlineLvl w:val="5"/>
+    </w:pPr>
+    <w:rPr>
+      <w:rFonts w:asciiTheme="majorHAnsi" w:cstheme="majorBidi" w:eastAsiaTheme="majorEastAsia" w:hAnsiTheme="majorHAnsi"/>
+      <w:color w:themeColor="accent1" w:val="4F81BD"/>
+    </w:rPr>
+  </w:style>
+  <w:style w:styleId="Heading7" w:type="paragraph">
+    <w:name w:val="heading 7"/>
+    <w:basedOn w:val="Normal"/>
+    <w:next w:val="BodyText"/>
+    <w:uiPriority w:val="9"/>
+    <w:unhideWhenUsed/>
+    <w:qFormat/>
+    <w:pPr>
+      <w:keepNext/>
+      <w:keepLines/>
+      <w:numPr>
+        <w:ilvl w:val="6"/>
+        <w:numId w:val="4"/>
+      </w:numPr>
+      <w:spacing w:after="0" w:before="200"/>
+      <w:outlineLvl w:val="6"/>
+    </w:pPr>
+    <w:rPr>
+      <w:rFonts w:asciiTheme="majorHAnsi" w:cstheme="majorBidi" w:eastAsiaTheme="majorEastAsia" w:hAnsiTheme="majorHAnsi"/>
+      <w:color w:themeColor="accent1" w:val="4F81BD"/>
+    </w:rPr>
+  </w:style>
+  <w:style w:styleId="Heading8" w:type="paragraph">
+    <w:name w:val="heading 8"/>
+    <w:basedOn w:val="Normal"/>
+    <w:next w:val="BodyText"/>
+    <w:uiPriority w:val="9"/>
+    <w:unhideWhenUsed/>
+    <w:qFormat/>
+    <w:pPr>
+      <w:keepNext/>
+      <w:keepLines/>
+      <w:numPr>
+        <w:ilvl w:val="7"/>
+        <w:numId w:val="4"/>
+      </w:numPr>
+      <w:spacing w:after="0" w:before="200"/>
+      <w:outlineLvl w:val="7"/>
+    </w:pPr>
+    <w:rPr>
+      <w:rFonts w:asciiTheme="majorHAnsi" w:cstheme="majorBidi" w:eastAsiaTheme="majorEastAsia" w:hAnsiTheme="majorHAnsi"/>
+      <w:color w:themeColor="accent1" w:val="4F81BD"/>
+    </w:rPr>
+  </w:style>
+  <w:style w:styleId="Heading9" w:type="paragraph">
+    <w:name w:val="heading 9"/>
+    <w:basedOn w:val="Normal"/>
+    <w:next w:val="BodyText"/>
+    <w:uiPriority w:val="9"/>
+    <w:unhideWhenUsed/>
+    <w:qFormat/>
+    <w:pPr>
+      <w:keepNext/>
+      <w:keepLines/>
+      <w:numPr>
+        <w:ilvl w:val="8"/>
+        <w:numId w:val="4"/>
+      </w:numPr>
+      <w:spacing w:after="0" w:before="200"/>
+      <w:outlineLvl w:val="8"/>
+    </w:pPr>
+    <w:rPr>
+      <w:rFonts w:asciiTheme="majorHAnsi" w:cstheme="majorBidi" w:eastAsiaTheme="majorEastAsia" w:hAnsiTheme="majorHAnsi"/>
+      <w:color w:themeColor="accent1" w:val="4F81BD"/>
+    </w:rPr>
+  </w:style>
+  <w:style w:default="1" w:styleId="DefaultParagraphFont" w:type="character">
+    <w:name w:val="Default Paragraph Font"/>
+    <w:uiPriority w:val="1"/>
+    <w:semiHidden/>
+    <w:unhideWhenUsed/>
+  </w:style>
+  <w:style w:default="1" w:styleId="TableNormal" w:type="table">
+    <w:name w:val="Normal Table"/>
+    <w:uiPriority w:val="99"/>
+    <w:semiHidden/>
+    <w:unhideWhenUsed/>
+    <w:tblPr>
+      <w:tblInd w:type="dxa" w:w="0"/>
+      <w:tblCellMar>
+        <w:top w:type="dxa" w:w="0"/>
+        <w:left w:type="dxa" w:w="108"/>
+        <w:bottom w:type="dxa" w:w="0"/>
+        <w:right w:type="dxa" w:w="108"/>
+      </w:tblCellMar>
+    </w:tblPr>
+  </w:style>
+  <w:style w:default="1" w:styleId="NoList" w:type="numbering">
+    <w:name w:val="No List"/>
+    <w:uiPriority w:val="99"/>
+    <w:semiHidden/>
+    <w:unhideWhenUsed/>
   </w:style>
   <w:style w:styleId="BodyText" w:type="paragraph">
     <w:name w:val="Body Text"/>
     <w:basedOn w:val="Normal"/>
     <w:link w:val="BodyTextChar"/>
+    <w:qFormat/>
     <w:pPr>
       <w:spacing w:after="180" w:before="180"/>
     </w:pPr>
-    <w:qFormat/>
   </w:style>
   <w:style w:customStyle="1" w:styleId="FirstParagraph" w:type="paragraph">
     <w:name w:val="First Paragraph"/>
@@ -1539,10 +2621,7 @@
     <w:next w:val="BodyText"/>
     <w:qFormat/>
     <w:pPr>
-      <w:keepNext/>
-      <w:keepLines/>
-      <w:spacing w:after="240" w:before="240"/>
-      <w:jc w:val="center"/>
+      <w:spacing w:before="240"/>
     </w:pPr>
     <w:rPr>
       <w:sz w:val="30"/>
@@ -1587,198 +2666,7 @@
   <w:style w:styleId="Bibliography" w:type="paragraph">
     <w:name w:val="Bibliography"/>
     <w:basedOn w:val="Normal"/>
-    <w:next w:val="Bibliography"/>
     <w:qFormat/>
-    <w:pPr/>
-    <w:rPr/>
-  </w:style>
-  <w:style w:styleId="Heading1" w:type="paragraph">
-    <w:name w:val="Heading 1"/>
-    <w:basedOn w:val="Normal"/>
-    <w:next w:val="BodyText"/>
-    <w:uiPriority w:val="9"/>
-    <w:qFormat/>
-    <w:pPr>
-      <w:keepNext/>
-      <w:keepLines/>
-      <w:spacing w:after="0" w:before="480"/>
-      <w:outlineLvl w:val="0"/>
-    </w:pPr>
-    <w:rPr>
-      <w:rFonts w:asciiTheme="majorHAnsi" w:cstheme="majorBidi" w:eastAsiaTheme="majorEastAsia" w:hAnsiTheme="majorHAnsi"/>
-      <w:b/>
-      <w:bCs/>
-      <w:color w:themeColor="accent1" w:val="4F81BD"/>
-      <w:sz w:val="32"/>
-      <w:szCs w:val="32"/>
-    </w:rPr>
-  </w:style>
-  <w:style w:styleId="Heading2" w:type="paragraph">
-    <w:name w:val="Heading 2"/>
-    <w:basedOn w:val="Normal"/>
-    <w:next w:val="BodyText"/>
-    <w:uiPriority w:val="9"/>
-    <w:unhideWhenUsed/>
-    <w:qFormat/>
-    <w:pPr>
-      <w:keepNext/>
-      <w:keepLines/>
-      <w:spacing w:after="0" w:before="200"/>
-      <w:outlineLvl w:val="1"/>
-    </w:pPr>
-    <w:rPr>
-      <w:rFonts w:asciiTheme="majorHAnsi" w:cstheme="majorBidi" w:eastAsiaTheme="majorEastAsia" w:hAnsiTheme="majorHAnsi"/>
-      <w:b/>
-      <w:bCs/>
-      <w:color w:themeColor="accent1" w:val="4F81BD"/>
-      <w:sz w:val="28"/>
-      <w:szCs w:val="28"/>
-    </w:rPr>
-  </w:style>
-  <w:style w:styleId="Heading3" w:type="paragraph">
-    <w:name w:val="Heading 3"/>
-    <w:basedOn w:val="Normal"/>
-    <w:next w:val="BodyText"/>
-    <w:uiPriority w:val="9"/>
-    <w:unhideWhenUsed/>
-    <w:qFormat/>
-    <w:pPr>
-      <w:keepNext/>
-      <w:keepLines/>
-      <w:spacing w:after="0" w:before="200"/>
-      <w:outlineLvl w:val="2"/>
-    </w:pPr>
-    <w:rPr>
-      <w:rFonts w:asciiTheme="majorHAnsi" w:cstheme="majorBidi" w:eastAsiaTheme="majorEastAsia" w:hAnsiTheme="majorHAnsi"/>
-      <w:b/>
-      <w:bCs/>
-      <w:color w:themeColor="accent1" w:val="4F81BD"/>
-      <w:sz w:val="24"/>
-      <w:szCs w:val="24"/>
-    </w:rPr>
-  </w:style>
-  <w:style w:styleId="Heading4" w:type="paragraph">
-    <w:name w:val="Heading 4"/>
-    <w:basedOn w:val="Normal"/>
-    <w:next w:val="BodyText"/>
-    <w:uiPriority w:val="9"/>
-    <w:unhideWhenUsed/>
-    <w:qFormat/>
-    <w:pPr>
-      <w:keepNext/>
-      <w:keepLines/>
-      <w:spacing w:after="0" w:before="200"/>
-      <w:outlineLvl w:val="3"/>
-    </w:pPr>
-    <w:rPr>
-      <w:rFonts w:asciiTheme="majorHAnsi" w:cstheme="majorBidi" w:eastAsiaTheme="majorEastAsia" w:hAnsiTheme="majorHAnsi"/>
-      <w:i/>
-      <w:bCs/>
-      <w:color w:themeColor="accent1" w:val="4F81BD"/>
-      <w:sz w:val="24"/>
-      <w:szCs w:val="24"/>
-    </w:rPr>
-  </w:style>
-  <w:style w:styleId="Heading5" w:type="paragraph">
-    <w:name w:val="Heading 5"/>
-    <w:basedOn w:val="Normal"/>
-    <w:next w:val="BodyText"/>
-    <w:uiPriority w:val="9"/>
-    <w:unhideWhenUsed/>
-    <w:qFormat/>
-    <w:pPr>
-      <w:keepNext/>
-      <w:keepLines/>
-      <w:spacing w:after="0" w:before="200"/>
-      <w:outlineLvl w:val="4"/>
-    </w:pPr>
-    <w:rPr>
-      <w:rFonts w:asciiTheme="majorHAnsi" w:cstheme="majorBidi" w:eastAsiaTheme="majorEastAsia" w:hAnsiTheme="majorHAnsi"/>
-      <w:iCs/>
-      <w:color w:themeColor="accent1" w:val="4F81BD"/>
-      <w:sz w:val="24"/>
-      <w:szCs w:val="24"/>
-    </w:rPr>
-  </w:style>
-  <w:style w:styleId="Heading6" w:type="paragraph">
-    <w:name w:val="Heading 6"/>
-    <w:basedOn w:val="Normal"/>
-    <w:next w:val="BodyText"/>
-    <w:uiPriority w:val="9"/>
-    <w:unhideWhenUsed/>
-    <w:qFormat/>
-    <w:pPr>
-      <w:keepNext/>
-      <w:keepLines/>
-      <w:spacing w:after="0" w:before="200"/>
-      <w:outlineLvl w:val="5"/>
-    </w:pPr>
-    <w:rPr>
-      <w:rFonts w:asciiTheme="majorHAnsi" w:cstheme="majorBidi" w:eastAsiaTheme="majorEastAsia" w:hAnsiTheme="majorHAnsi"/>
-      <w:color w:themeColor="accent1" w:val="4F81BD"/>
-      <w:sz w:val="24"/>
-      <w:szCs w:val="24"/>
-    </w:rPr>
-  </w:style>
-  <w:style w:styleId="Heading7" w:type="paragraph">
-    <w:name w:val="Heading 7"/>
-    <w:basedOn w:val="Normal"/>
-    <w:next w:val="BodyText"/>
-    <w:uiPriority w:val="9"/>
-    <w:unhideWhenUsed/>
-    <w:qFormat/>
-    <w:pPr>
-      <w:keepNext/>
-      <w:keepLines/>
-      <w:spacing w:after="0" w:before="200"/>
-      <w:outlineLvl w:val="6"/>
-    </w:pPr>
-    <w:rPr>
-      <w:rFonts w:asciiTheme="majorHAnsi" w:cstheme="majorBidi" w:eastAsiaTheme="majorEastAsia" w:hAnsiTheme="majorHAnsi"/>
-      <w:color w:themeColor="accent1" w:val="4F81BD"/>
-      <w:sz w:val="24"/>
-      <w:szCs w:val="24"/>
-    </w:rPr>
-  </w:style>
-  <w:style w:styleId="Heading8" w:type="paragraph">
-    <w:name w:val="Heading 8"/>
-    <w:basedOn w:val="Normal"/>
-    <w:next w:val="BodyText"/>
-    <w:uiPriority w:val="9"/>
-    <w:unhideWhenUsed/>
-    <w:qFormat/>
-    <w:pPr>
-      <w:keepNext/>
-      <w:keepLines/>
-      <w:spacing w:after="0" w:before="200"/>
-      <w:outlineLvl w:val="7"/>
-    </w:pPr>
-    <w:rPr>
-      <w:rFonts w:asciiTheme="majorHAnsi" w:cstheme="majorBidi" w:eastAsiaTheme="majorEastAsia" w:hAnsiTheme="majorHAnsi"/>
-      <w:color w:themeColor="accent1" w:val="4F81BD"/>
-      <w:sz w:val="24"/>
-      <w:szCs w:val="24"/>
-    </w:rPr>
-  </w:style>
-  <w:style w:styleId="Heading9" w:type="paragraph">
-    <w:name w:val="Heading 9"/>
-    <w:basedOn w:val="Normal"/>
-    <w:next w:val="BodyText"/>
-    <w:uiPriority w:val="9"/>
-    <w:unhideWhenUsed/>
-    <w:qFormat/>
-    <w:pPr>
-      <w:keepNext/>
-      <w:keepLines/>
-      <w:spacing w:after="0" w:before="200"/>
-      <w:outlineLvl w:val="8"/>
-    </w:pPr>
-    <w:rPr>
-      <w:rFonts w:asciiTheme="majorHAnsi" w:cstheme="majorBidi" w:eastAsiaTheme="majorEastAsia" w:hAnsiTheme="majorHAnsi"/>
-      <w:color w:themeColor="accent1" w:val="4F81BD"/>
-      <w:sz w:val="24"/>
-      <w:szCs w:val="24"/>
-    </w:rPr>
   </w:style>
   <w:style w:styleId="BlockText" w:type="paragraph">
     <w:name w:val="Block Text"/>
@@ -1789,25 +2677,18 @@
     <w:qFormat/>
     <w:pPr>
       <w:spacing w:after="100" w:before="100"/>
-      <w:ind w:firstLine="0" w:left="480" w:right="480"/>
+      <w:ind w:left="480" w:right="480"/>
     </w:pPr>
   </w:style>
   <w:style w:styleId="FootnoteText" w:type="paragraph">
-    <w:name w:val="Footnote Text"/>
+    <w:name w:val="footnote text"/>
     <w:basedOn w:val="Normal"/>
-    <w:next w:val="FootnoteText"/>
     <w:uiPriority w:val="9"/>
     <w:unhideWhenUsed/>
     <w:qFormat/>
   </w:style>
-  <w:style w:default="1" w:styleId="DefaultParagraphFont" w:type="character">
-    <w:name w:val="Default Paragraph Font"/>
-    <w:semiHidden/>
-    <w:unhideWhenUsed/>
-  </w:style>
-  <w:style w:default="1" w:styleId="Table" w:type="table">
+  <w:style w:customStyle="1" w:styleId="Table" w:type="table">
     <w:name w:val="Table"/>
-    <w:basedOn w:val="TableNormal"/>
     <w:semiHidden/>
     <w:unhideWhenUsed/>
     <w:qFormat/>
@@ -1823,16 +2704,15 @@
     <w:tblStylePr w:type="firstRow">
       <w:tblPr>
         <w:jc w:val="left"/>
-        <w:tblInd w:type="dxa" w:w="0"/>
       </w:tblPr>
       <w:trPr>
         <w:jc w:val="left"/>
       </w:trPr>
       <w:tcPr>
+        <w:tcBorders>
+          <w:bottom w:color="auto" w:space="0" w:sz="0" w:val="single"/>
+        </w:tcBorders>
         <w:vAlign w:val="bottom"/>
-        <w:tcBorders>
-          <w:bottom w:val="single"/>
-        </w:tcBorders>
       </w:tcPr>
     </w:tblStylePr>
   </w:style>
@@ -1854,11 +2734,11 @@
     <w:basedOn w:val="Normal"/>
   </w:style>
   <w:style w:styleId="Caption" w:type="paragraph">
-    <w:name w:val="Caption"/>
+    <w:name w:val="caption"/>
     <w:basedOn w:val="Normal"/>
-    <w:link w:val="BodyTextChar"/>
+    <w:link w:val="CaptionChar"/>
     <w:pPr>
-      <w:spacing w:after="120" w:before="0"/>
+      <w:spacing w:after="120"/>
     </w:pPr>
     <w:rPr>
       <w:i/>
@@ -1886,33 +2766,34 @@
       <w:keepNext/>
     </w:pPr>
   </w:style>
-  <w:style w:customStyle="1" w:styleId="BodyTextChar" w:type="character">
-    <w:name w:val="Body Text Char"/>
+  <w:style w:customStyle="1" w:styleId="CaptionChar" w:type="character">
+    <w:name w:val="Caption Char"/>
     <w:basedOn w:val="DefaultParagraphFont"/>
-    <w:link w:val="BodyText"/>
+    <w:link w:val="Caption"/>
   </w:style>
   <w:style w:customStyle="1" w:styleId="VerbatimChar" w:type="character">
     <w:name w:val="Verbatim Char"/>
-    <w:basedOn w:val="BodyTextChar"/>
-    <w:rPr>
-      <w:rFonts w:ascii="Consolas" w:hAnsi="Consolas"/>
+    <w:basedOn w:val="CaptionChar"/>
+    <w:rsid w:val="00B0484E"/>
+    <w:rPr>
+      <w:rFonts w:ascii="Courier New" w:hAnsi="Courier New"/>
       <w:sz w:val="22"/>
     </w:rPr>
   </w:style>
   <w:style w:customStyle="1" w:styleId="SectionNumber" w:type="character">
     <w:name w:val="Section Number"/>
-    <w:basedOn w:val="BodyTextChar"/>
+    <w:basedOn w:val="CaptionChar"/>
   </w:style>
   <w:style w:styleId="FootnoteReference" w:type="character">
-    <w:name w:val="Footnote Reference"/>
-    <w:basedOn w:val="BodyTextChar"/>
+    <w:name w:val="footnote reference"/>
+    <w:basedOn w:val="CaptionChar"/>
     <w:rPr>
       <w:vertAlign w:val="superscript"/>
     </w:rPr>
   </w:style>
   <w:style w:styleId="Hyperlink" w:type="character">
     <w:name w:val="Hyperlink"/>
-    <w:basedOn w:val="BodyTextChar"/>
+    <w:basedOn w:val="CaptionChar"/>
     <w:rPr>
       <w:color w:themeColor="accent1" w:val="4F81BD"/>
     </w:rPr>
@@ -1929,10 +2810,140 @@
       <w:outlineLvl w:val="9"/>
     </w:pPr>
     <w:rPr>
-      <w:rFonts w:asciiTheme="majorHAnsi" w:cstheme="majorBidi" w:eastAsiaTheme="majorEastAsia" w:hAnsiTheme="majorHAnsi"/>
       <w:b w:val="0"/>
       <w:bCs w:val="0"/>
       <w:color w:themeColor="accent1" w:themeShade="BF" w:val="365F91"/>
+    </w:rPr>
+  </w:style>
+  <w:style w:styleId="HTMLCode" w:type="character">
+    <w:name w:val="HTML Code"/>
+    <w:basedOn w:val="DefaultParagraphFont"/>
+    <w:rsid w:val="00B0484E"/>
+    <w:rPr>
+      <w:rFonts w:ascii="Courier New" w:cs="Consolas" w:hAnsi="Courier New"/>
+      <w:sz w:val="20"/>
+      <w:szCs w:val="20"/>
+    </w:rPr>
+  </w:style>
+  <w:style w:customStyle="1" w:styleId="BodyTextChar" w:type="character">
+    <w:name w:val="Body Text Char"/>
+    <w:basedOn w:val="DefaultParagraphFont"/>
+    <w:link w:val="BodyText"/>
+    <w:rsid w:val="00B0484E"/>
+  </w:style>
+  <w:style w:styleId="HTMLKeyboard" w:type="character">
+    <w:name w:val="HTML Keyboard"/>
+    <w:basedOn w:val="DefaultParagraphFont"/>
+    <w:rsid w:val="00B0484E"/>
+    <w:rPr>
+      <w:rFonts w:ascii="Courier New" w:cs="Consolas" w:hAnsi="Courier New"/>
+      <w:sz w:val="20"/>
+      <w:szCs w:val="20"/>
+    </w:rPr>
+  </w:style>
+  <w:style w:styleId="HTMLSample" w:type="character">
+    <w:name w:val="HTML Sample"/>
+    <w:basedOn w:val="DefaultParagraphFont"/>
+    <w:rsid w:val="00B0484E"/>
+    <w:rPr>
+      <w:rFonts w:ascii="Courier New" w:cs="Consolas" w:hAnsi="Courier New"/>
+      <w:sz w:val="24"/>
+      <w:szCs w:val="24"/>
+    </w:rPr>
+  </w:style>
+  <w:style w:styleId="HTMLPreformatted" w:type="paragraph">
+    <w:name w:val="HTML Preformatted"/>
+    <w:basedOn w:val="Normal"/>
+    <w:link w:val="HTMLPreformattedChar"/>
+    <w:rsid w:val="00B0484E"/>
+    <w:pPr>
+      <w:spacing w:after="0"/>
+    </w:pPr>
+    <w:rPr>
+      <w:rFonts w:ascii="Courier New" w:cs="Consolas" w:hAnsi="Courier New"/>
+      <w:sz w:val="20"/>
+      <w:szCs w:val="20"/>
+    </w:rPr>
+  </w:style>
+  <w:style w:customStyle="1" w:styleId="HTMLPreformattedChar" w:type="character">
+    <w:name w:val="HTML Preformatted Char"/>
+    <w:basedOn w:val="DefaultParagraphFont"/>
+    <w:link w:val="HTMLPreformatted"/>
+    <w:rsid w:val="00B0484E"/>
+    <w:rPr>
+      <w:rFonts w:ascii="Courier New" w:cs="Consolas" w:hAnsi="Courier New"/>
+      <w:sz w:val="20"/>
+      <w:szCs w:val="20"/>
+    </w:rPr>
+  </w:style>
+  <w:style w:styleId="HTMLTypewriter" w:type="character">
+    <w:name w:val="HTML Typewriter"/>
+    <w:basedOn w:val="DefaultParagraphFont"/>
+    <w:rsid w:val="00B0484E"/>
+    <w:rPr>
+      <w:rFonts w:ascii="Courier New" w:cs="Consolas" w:hAnsi="Courier New"/>
+      <w:sz w:val="20"/>
+      <w:szCs w:val="20"/>
+    </w:rPr>
+  </w:style>
+  <w:style w:styleId="MacroText" w:type="paragraph">
+    <w:name w:val="macro"/>
+    <w:link w:val="MacroTextChar"/>
+    <w:rsid w:val="00B0484E"/>
+    <w:pPr>
+      <w:tabs>
+        <w:tab w:pos="480" w:val="left"/>
+        <w:tab w:pos="960" w:val="left"/>
+        <w:tab w:pos="1440" w:val="left"/>
+        <w:tab w:pos="1920" w:val="left"/>
+        <w:tab w:pos="2400" w:val="left"/>
+        <w:tab w:pos="2880" w:val="left"/>
+        <w:tab w:pos="3360" w:val="left"/>
+        <w:tab w:pos="3840" w:val="left"/>
+        <w:tab w:pos="4320" w:val="left"/>
+      </w:tabs>
+      <w:spacing w:after="0"/>
+    </w:pPr>
+    <w:rPr>
+      <w:rFonts w:ascii="Courier New" w:cs="Consolas" w:hAnsi="Courier New"/>
+      <w:sz w:val="20"/>
+      <w:szCs w:val="20"/>
+    </w:rPr>
+  </w:style>
+  <w:style w:customStyle="1" w:styleId="MacroTextChar" w:type="character">
+    <w:name w:val="Macro Text Char"/>
+    <w:basedOn w:val="DefaultParagraphFont"/>
+    <w:link w:val="MacroText"/>
+    <w:rsid w:val="00B0484E"/>
+    <w:rPr>
+      <w:rFonts w:ascii="Courier New" w:cs="Consolas" w:hAnsi="Courier New"/>
+      <w:sz w:val="20"/>
+      <w:szCs w:val="20"/>
+    </w:rPr>
+  </w:style>
+  <w:style w:styleId="PlainText" w:type="paragraph">
+    <w:name w:val="Plain Text"/>
+    <w:basedOn w:val="Normal"/>
+    <w:link w:val="PlainTextChar"/>
+    <w:rsid w:val="00B0484E"/>
+    <w:pPr>
+      <w:spacing w:after="0"/>
+    </w:pPr>
+    <w:rPr>
+      <w:rFonts w:ascii="Courier New" w:cs="Consolas" w:hAnsi="Courier New"/>
+      <w:sz w:val="21"/>
+      <w:szCs w:val="21"/>
+    </w:rPr>
+  </w:style>
+  <w:style w:customStyle="1" w:styleId="PlainTextChar" w:type="character">
+    <w:name w:val="Plain Text Char"/>
+    <w:basedOn w:val="DefaultParagraphFont"/>
+    <w:link w:val="PlainText"/>
+    <w:rsid w:val="00B0484E"/>
+    <w:rPr>
+      <w:rFonts w:ascii="Courier New" w:cs="Consolas" w:hAnsi="Courier New"/>
+      <w:sz w:val="21"/>
+      <w:szCs w:val="21"/>
     </w:rPr>
   </w:style>
   <w:style w:type="paragraph" w:customStyle="1" w:styleId="SourceCode">

</xml_diff>